<commit_message>
Changes to the Technical Spec
</commit_message>
<xml_diff>
--- a/docs/technicalspec/TechnicalSpec.docx
+++ b/docs/technicalspec/TechnicalSpec.docx
@@ -1263,7 +1263,15 @@
                 <w:rFonts w:ascii="Times New Roman" w:hAnsi="Times New Roman"/>
                 <w:noProof/>
               </w:rPr>
-              <w:t>Системна архитектура на проекта Paws</w:t>
+              <w:t xml:space="preserve">Системна архитектура на проекта </w:t>
+            </w:r>
+            <w:r>
+              <w:rPr>
+                <w:rStyle w:val="ae"/>
+                <w:rFonts w:ascii="Times New Roman" w:hAnsi="Times New Roman"/>
+                <w:noProof/>
+              </w:rPr>
+              <w:t>Adoptly</w:t>
             </w:r>
             <w:r>
               <w:rPr>
@@ -4875,7 +4883,7 @@
           <w:sz w:val="28"/>
           <w:szCs w:val="28"/>
         </w:rPr>
-        <w:t>Paws</w:t>
+        <w:t>Adoptly</w:t>
       </w:r>
       <w:proofErr w:type="spellEnd"/>
       <w:r>
@@ -4934,7 +4942,7 @@
           <w:sz w:val="28"/>
           <w:szCs w:val="28"/>
         </w:rPr>
-        <w:t>Paws</w:t>
+        <w:t>Adoptly</w:t>
       </w:r>
       <w:proofErr w:type="spellEnd"/>
       <w:r>
@@ -5127,7 +5135,7 @@
           <w:sz w:val="28"/>
           <w:szCs w:val="28"/>
         </w:rPr>
-        <w:t>Paws</w:t>
+        <w:t>Adoptly</w:t>
       </w:r>
       <w:proofErr w:type="spellEnd"/>
       <w:r>
@@ -5692,7 +5700,7 @@
           <w:sz w:val="28"/>
           <w:szCs w:val="28"/>
         </w:rPr>
-        <w:t>Paws</w:t>
+        <w:t>Adoptly</w:t>
       </w:r>
       <w:bookmarkEnd w:id="5"/>
       <w:proofErr w:type="spellEnd"/>
@@ -5728,7 +5736,7 @@
           <w:sz w:val="28"/>
           <w:szCs w:val="28"/>
         </w:rPr>
-        <w:t>Paws</w:t>
+        <w:t>Adoptly</w:t>
       </w:r>
       <w:proofErr w:type="spellEnd"/>
       <w:r>
@@ -5746,7 +5754,7 @@
           <w:sz w:val="28"/>
           <w:szCs w:val="28"/>
         </w:rPr>
-        <w:t>Paws</w:t>
+        <w:t>Adoptly</w:t>
       </w:r>
       <w:proofErr w:type="spellEnd"/>
       <w:r>
@@ -5859,6 +5867,7 @@
         </w:rPr>
         <w:t xml:space="preserve">В </w:t>
       </w:r>
+      <w:proofErr w:type="spellStart"/>
       <w:r>
         <w:rPr>
           <w:rFonts w:ascii="Times New Roman" w:hAnsi="Times New Roman" w:cs="Times New Roman"/>
@@ -5866,8 +5875,9 @@
           <w:szCs w:val="28"/>
           <w:lang w:val="en-US"/>
         </w:rPr>
-        <w:t>Paws</w:t>
-      </w:r>
+        <w:t>Adoptly</w:t>
+      </w:r>
+      <w:proofErr w:type="spellEnd"/>
       <w:r>
         <w:rPr>
           <w:rFonts w:ascii="Times New Roman" w:hAnsi="Times New Roman" w:cs="Times New Roman"/>
@@ -6826,7 +6836,7 @@
           <w:sz w:val="28"/>
           <w:szCs w:val="28"/>
         </w:rPr>
-        <w:t>Paws</w:t>
+        <w:t>Adoptly</w:t>
       </w:r>
       <w:proofErr w:type="spellEnd"/>
       <w:r>
@@ -6967,7 +6977,7 @@
           <w:sz w:val="28"/>
           <w:szCs w:val="28"/>
         </w:rPr>
-        <w:t>Paws</w:t>
+        <w:t>Adoptly</w:t>
       </w:r>
       <w:proofErr w:type="spellEnd"/>
       <w:r>
@@ -7157,6 +7167,7 @@
         </w:rPr>
         <w:t xml:space="preserve"> се илюстрира моделът на  базата данни на </w:t>
       </w:r>
+      <w:proofErr w:type="spellStart"/>
       <w:r>
         <w:rPr>
           <w:rFonts w:ascii="Times New Roman" w:hAnsi="Times New Roman" w:cs="Times New Roman"/>
@@ -7164,8 +7175,9 @@
           <w:szCs w:val="28"/>
           <w:lang w:val="en-US"/>
         </w:rPr>
-        <w:t>Paws</w:t>
-      </w:r>
+        <w:t>Adoptly</w:t>
+      </w:r>
+      <w:proofErr w:type="spellEnd"/>
       <w:r>
         <w:rPr>
           <w:rFonts w:ascii="Times New Roman" w:hAnsi="Times New Roman" w:cs="Times New Roman"/>

</xml_diff>

<commit_message>
Adding a database schema diagram
</commit_message>
<xml_diff>
--- a/docs/technicalspec/TechnicalSpec.docx
+++ b/docs/technicalspec/TechnicalSpec.docx
@@ -1664,7 +1664,6 @@
           <w:rFonts w:ascii="Times New Roman" w:hAnsi="Times New Roman" w:cs="Times New Roman"/>
           <w:sz w:val="28"/>
           <w:szCs w:val="28"/>
-          <w:lang w:val="en-US"/>
         </w:rPr>
       </w:pPr>
       <w:r>
@@ -2162,7 +2161,6 @@
           <w:rFonts w:ascii="Times New Roman" w:eastAsia="Arial" w:hAnsi="Times New Roman" w:cs="Times New Roman"/>
           <w:sz w:val="28"/>
           <w:szCs w:val="28"/>
-          <w:lang w:val="en-US"/>
         </w:rPr>
       </w:pPr>
     </w:p>
@@ -2623,7 +2621,6 @@
           <w:rFonts w:ascii="Times New Roman" w:eastAsia="Arial" w:hAnsi="Times New Roman" w:cs="Times New Roman"/>
           <w:sz w:val="28"/>
           <w:szCs w:val="28"/>
-          <w:lang w:val="en-US"/>
         </w:rPr>
       </w:pPr>
     </w:p>
@@ -2827,7 +2824,6 @@
           <w:rFonts w:ascii="Times New Roman" w:eastAsia="Arial" w:hAnsi="Times New Roman" w:cs="Times New Roman"/>
           <w:sz w:val="28"/>
           <w:szCs w:val="28"/>
-          <w:lang w:val="en-US"/>
         </w:rPr>
       </w:pPr>
     </w:p>
@@ -2840,7 +2836,6 @@
           <w:rFonts w:ascii="Times New Roman" w:eastAsia="Arial" w:hAnsi="Times New Roman" w:cs="Times New Roman"/>
           <w:sz w:val="28"/>
           <w:szCs w:val="28"/>
-          <w:lang w:val="en-US"/>
         </w:rPr>
       </w:pPr>
     </w:p>
@@ -2853,7 +2848,6 @@
           <w:rFonts w:ascii="Times New Roman" w:eastAsia="Arial" w:hAnsi="Times New Roman" w:cs="Times New Roman"/>
           <w:sz w:val="28"/>
           <w:szCs w:val="28"/>
-          <w:lang w:val="en-US"/>
         </w:rPr>
       </w:pPr>
     </w:p>
@@ -3335,7 +3329,6 @@
           <w:rFonts w:ascii="Times New Roman" w:eastAsia="Arial" w:hAnsi="Times New Roman" w:cs="Times New Roman"/>
           <w:sz w:val="28"/>
           <w:szCs w:val="28"/>
-          <w:lang w:val="en-US"/>
         </w:rPr>
       </w:pPr>
     </w:p>
@@ -3348,7 +3341,6 @@
           <w:rFonts w:ascii="Times New Roman" w:eastAsia="Arial" w:hAnsi="Times New Roman" w:cs="Times New Roman"/>
           <w:sz w:val="28"/>
           <w:szCs w:val="28"/>
-          <w:lang w:val="en-US"/>
         </w:rPr>
       </w:pPr>
     </w:p>
@@ -3610,7 +3602,6 @@
           <w:rFonts w:ascii="Times New Roman" w:eastAsia="Arial" w:hAnsi="Times New Roman" w:cs="Times New Roman"/>
           <w:sz w:val="28"/>
           <w:szCs w:val="28"/>
-          <w:lang w:val="en-US"/>
         </w:rPr>
       </w:pPr>
     </w:p>
@@ -4192,7 +4183,6 @@
           <w:rFonts w:ascii="Times New Roman" w:eastAsia="Arial" w:hAnsi="Times New Roman" w:cs="Times New Roman"/>
           <w:sz w:val="28"/>
           <w:szCs w:val="28"/>
-          <w:lang w:val="en-US"/>
         </w:rPr>
       </w:pPr>
     </w:p>
@@ -4205,7 +4195,6 @@
           <w:rFonts w:ascii="Times New Roman" w:eastAsia="Arial" w:hAnsi="Times New Roman" w:cs="Times New Roman"/>
           <w:sz w:val="28"/>
           <w:szCs w:val="28"/>
-          <w:lang w:val="en-US"/>
         </w:rPr>
       </w:pPr>
     </w:p>
@@ -4218,7 +4207,6 @@
           <w:rFonts w:ascii="Times New Roman" w:eastAsia="Arial" w:hAnsi="Times New Roman" w:cs="Times New Roman"/>
           <w:sz w:val="28"/>
           <w:szCs w:val="28"/>
-          <w:lang w:val="en-US"/>
         </w:rPr>
       </w:pPr>
     </w:p>
@@ -5001,7 +4989,6 @@
           <w:rFonts w:ascii="Times New Roman" w:hAnsi="Times New Roman" w:cs="Times New Roman"/>
           <w:sz w:val="28"/>
           <w:szCs w:val="28"/>
-          <w:lang w:val="en-US"/>
         </w:rPr>
       </w:pPr>
     </w:p>
@@ -5013,7 +5000,6 @@
           <w:rFonts w:ascii="Times New Roman" w:hAnsi="Times New Roman" w:cs="Times New Roman"/>
           <w:sz w:val="28"/>
           <w:szCs w:val="28"/>
-          <w:lang w:val="en-US"/>
         </w:rPr>
       </w:pPr>
     </w:p>
@@ -5702,7 +5688,6 @@
         <w:jc w:val="both"/>
         <w:rPr>
           <w:noProof/>
-          <w:lang w:val="en-US"/>
         </w:rPr>
       </w:pPr>
     </w:p>
@@ -5714,7 +5699,6 @@
         <w:jc w:val="both"/>
         <w:rPr>
           <w:noProof/>
-          <w:lang w:val="en-US"/>
         </w:rPr>
       </w:pPr>
     </w:p>
@@ -5726,7 +5710,6 @@
         <w:jc w:val="both"/>
         <w:rPr>
           <w:noProof/>
-          <w:lang w:val="en-US"/>
         </w:rPr>
       </w:pPr>
     </w:p>
@@ -6835,6 +6818,81 @@
           <w:szCs w:val="28"/>
         </w:rPr>
         <w:t>. </w:t>
+      </w:r>
+    </w:p>
+    <w:p>
+      <w:pPr>
+        <w:spacing w:line="276" w:lineRule="auto"/>
+        <w:jc w:val="both"/>
+        <w:rPr>
+          <w:rFonts w:ascii="Times New Roman" w:hAnsi="Times New Roman" w:cs="Times New Roman"/>
+          <w:sz w:val="28"/>
+          <w:szCs w:val="28"/>
+          <w:lang w:val="en-US"/>
+        </w:rPr>
+      </w:pPr>
+    </w:p>
+    <w:p>
+      <w:pPr>
+        <w:spacing w:line="276" w:lineRule="auto"/>
+        <w:jc w:val="center"/>
+        <w:rPr>
+          <w:rFonts w:ascii="Times New Roman" w:hAnsi="Times New Roman" w:cs="Times New Roman"/>
+          <w:sz w:val="28"/>
+          <w:szCs w:val="28"/>
+          <w:lang w:val="en-US"/>
+        </w:rPr>
+      </w:pPr>
+      <w:r>
+        <w:rPr>
+          <w:rFonts w:ascii="Times New Roman" w:hAnsi="Times New Roman" w:cs="Times New Roman"/>
+          <w:noProof/>
+          <w:sz w:val="28"/>
+          <w:szCs w:val="28"/>
+          <w:lang w:val="en-US"/>
+          <w14:ligatures w14:val="standardContextual"/>
+        </w:rPr>
+        <w:drawing>
+          <wp:inline distT="0" distB="0" distL="0" distR="0" wp14:anchorId="635FBA0E" wp14:editId="76AA7CFC">
+            <wp:extent cx="6125737" cy="3139440"/>
+            <wp:effectExtent l="0" t="0" r="8890" b="3810"/>
+            <wp:docPr id="1012071992" name="Картина 2" descr="Картина, която съдържа текст, екранна снимка, номер&#10;&#10;Генерираното от ИИ съдържание може да е неправилно."/>
+            <wp:cNvGraphicFramePr>
+              <a:graphicFrameLocks xmlns:a="http://schemas.openxmlformats.org/drawingml/2006/main" noChangeAspect="1"/>
+            </wp:cNvGraphicFramePr>
+            <a:graphic xmlns:a="http://schemas.openxmlformats.org/drawingml/2006/main">
+              <a:graphicData uri="http://schemas.openxmlformats.org/drawingml/2006/picture">
+                <pic:pic xmlns:pic="http://schemas.openxmlformats.org/drawingml/2006/picture">
+                  <pic:nvPicPr>
+                    <pic:cNvPr id="1012071992" name="Картина 2" descr="Картина, която съдържа текст, екранна снимка, номер&#10;&#10;Генерираното от ИИ съдържание може да е неправилно."/>
+                    <pic:cNvPicPr/>
+                  </pic:nvPicPr>
+                  <pic:blipFill>
+                    <a:blip r:embed="rId8">
+                      <a:extLst>
+                        <a:ext uri="{28A0092B-C50C-407E-A947-70E740481C1C}">
+                          <a14:useLocalDpi xmlns:a14="http://schemas.microsoft.com/office/drawing/2010/main" val="0"/>
+                        </a:ext>
+                      </a:extLst>
+                    </a:blip>
+                    <a:stretch>
+                      <a:fillRect/>
+                    </a:stretch>
+                  </pic:blipFill>
+                  <pic:spPr>
+                    <a:xfrm>
+                      <a:off x="0" y="0"/>
+                      <a:ext cx="6133919" cy="3143633"/>
+                    </a:xfrm>
+                    <a:prstGeom prst="rect">
+                      <a:avLst/>
+                    </a:prstGeom>
+                  </pic:spPr>
+                </pic:pic>
+              </a:graphicData>
+            </a:graphic>
+          </wp:inline>
+        </w:drawing>
       </w:r>
     </w:p>
     <w:p>

</xml_diff>